<commit_message>
Updated Airtime_Eh docs, included ePub version.
</commit_message>
<xml_diff>
--- a/documentation/Airtime_Eh_Documentation.docx
+++ b/documentation/Airtime_Eh_Documentation.docx
@@ -49,11 +49,13 @@
         <w:t xml:space="preserve">Last Revision: </w:t>
       </w:r>
       <w:r>
-        <w:t>February 1</w:t>
-      </w:r>
-      <w:r>
-        <w:t>2</w:t>
-      </w:r>
+        <w:t xml:space="preserve">February </w:t>
+      </w:r>
+      <w:r>
+        <w:t>26</w:t>
+      </w:r>
+      <w:bookmarkStart w:id="0" w:name="_GoBack"/>
+      <w:bookmarkEnd w:id="0"/>
       <w:r>
         <w:rPr>
           <w:vertAlign w:val="superscript"/>
@@ -890,8 +892,6 @@
       <w:r>
         <w:br w:type="page"/>
       </w:r>
-      <w:bookmarkStart w:id="0" w:name="_GoBack"/>
-      <w:bookmarkEnd w:id="0"/>
     </w:p>
     <w:p>
       <w:pPr>
@@ -911,24 +911,14 @@
       <w:r>
         <w:t xml:space="preserve">This document provides an overview and reference source for the functionality of the </w:t>
       </w:r>
-      <w:proofErr w:type="spellStart"/>
       <w:r>
         <w:rPr>
           <w:i/>
         </w:rPr>
         <w:t>Airtime_Eh</w:t>
       </w:r>
-      <w:proofErr w:type="spellEnd"/>
-      <w:r>
-        <w:t xml:space="preserve"> changes to </w:t>
-      </w:r>
-      <w:proofErr w:type="spellStart"/>
-      <w:r>
-        <w:t>SourceFabric’s</w:t>
-      </w:r>
-      <w:proofErr w:type="spellEnd"/>
-      <w:r>
-        <w:t xml:space="preserve"> </w:t>
+      <w:r>
+        <w:t xml:space="preserve"> changes to SourceFabric’s </w:t>
       </w:r>
       <w:r>
         <w:rPr>
@@ -944,14 +934,12 @@
       <w:r>
         <w:t xml:space="preserve">The purpose of the </w:t>
       </w:r>
-      <w:proofErr w:type="spellStart"/>
       <w:r>
         <w:rPr>
           <w:i/>
         </w:rPr>
         <w:t>Airtime_Eh</w:t>
       </w:r>
-      <w:proofErr w:type="spellEnd"/>
       <w:r>
         <w:t xml:space="preserve"> project was threefold:</w:t>
       </w:r>
@@ -991,14 +979,12 @@
       <w:r>
         <w:t xml:space="preserve"> As many stations receive their shows in a single compendium file containing many songs, </w:t>
       </w:r>
-      <w:proofErr w:type="spellStart"/>
       <w:r>
         <w:rPr>
           <w:i/>
         </w:rPr>
         <w:t>Airtime_Eh</w:t>
       </w:r>
-      <w:proofErr w:type="spellEnd"/>
       <w:r>
         <w:t xml:space="preserve"> provides: </w:t>
       </w:r>
@@ -1047,49 +1033,23 @@
           <w:numId w:val="1"/>
         </w:numPr>
       </w:pPr>
-      <w:proofErr w:type="spellStart"/>
       <w:r>
         <w:rPr>
           <w:b/>
         </w:rPr>
-        <w:t>Wordpress</w:t>
-      </w:r>
-      <w:proofErr w:type="spellEnd"/>
-      <w:r>
-        <w:rPr>
-          <w:b/>
-        </w:rPr>
-        <w:t xml:space="preserve"> Integration of Show History:</w:t>
-      </w:r>
-      <w:r>
-        <w:t xml:space="preserve"> As many sites may wish to access the history of shows played by one or more stations, and </w:t>
-      </w:r>
-      <w:proofErr w:type="spellStart"/>
-      <w:r>
-        <w:t>Wordpress</w:t>
-      </w:r>
-      <w:proofErr w:type="spellEnd"/>
-      <w:r>
-        <w:t xml:space="preserve"> is the most common content management system extant, </w:t>
-      </w:r>
-      <w:proofErr w:type="spellStart"/>
+        <w:t>Wordpress Integration of Show History:</w:t>
+      </w:r>
+      <w:r>
+        <w:t xml:space="preserve"> As many sites may wish to access the history of shows played by one or more stations, and Wordpress is the most common content management system extant, </w:t>
+      </w:r>
       <w:r>
         <w:rPr>
           <w:i/>
         </w:rPr>
         <w:t>Airtime_Eh</w:t>
       </w:r>
-      <w:proofErr w:type="spellEnd"/>
-      <w:r>
-        <w:t xml:space="preserve"> provides a </w:t>
-      </w:r>
-      <w:proofErr w:type="spellStart"/>
-      <w:r>
-        <w:t>Wordpress</w:t>
-      </w:r>
-      <w:proofErr w:type="spellEnd"/>
-      <w:r>
-        <w:t xml:space="preserve"> plugin which can be used to access a public feed of show histories.</w:t>
+      <w:r>
+        <w:t xml:space="preserve"> provides a Wordpress plugin which can be used to access a public feed of show histories.</w:t>
       </w:r>
     </w:p>
     <w:p>
@@ -1123,32 +1083,14 @@
       <w:r>
         <w:t xml:space="preserve">At this time, the </w:t>
       </w:r>
-      <w:proofErr w:type="spellStart"/>
       <w:r>
         <w:rPr>
           <w:i/>
         </w:rPr>
         <w:t>Airtime_Eh</w:t>
       </w:r>
-      <w:proofErr w:type="spellEnd"/>
-      <w:r>
-        <w:t xml:space="preserve"> installation package and </w:t>
-      </w:r>
-      <w:proofErr w:type="spellStart"/>
-      <w:r>
-        <w:t>Wordpress</w:t>
-      </w:r>
-      <w:proofErr w:type="spellEnd"/>
-      <w:r>
-        <w:t xml:space="preserve"> plugin are available via CKGI’s GitHub as installable zip files. It is our hope that our changes will be accepted by </w:t>
-      </w:r>
-      <w:proofErr w:type="spellStart"/>
-      <w:r>
-        <w:t>SourceFabric</w:t>
-      </w:r>
-      <w:proofErr w:type="spellEnd"/>
-      <w:r>
-        <w:t xml:space="preserve"> and integrated into the usual release of Airtime.</w:t>
+      <w:r>
+        <w:t xml:space="preserve"> installation package and Wordpress plugin are available via CKGI’s GitHub as installable zip files. It is our hope that our changes will be accepted by SourceFabric and integrated into the usual release of Airtime.</w:t>
       </w:r>
     </w:p>
     <w:p>
@@ -1162,7 +1104,6 @@
       <w:r>
         <w:t xml:space="preserve">Installing </w:t>
       </w:r>
-      <w:proofErr w:type="spellStart"/>
       <w:r>
         <w:rPr>
           <w:i/>
@@ -1170,20 +1111,17 @@
         <w:t>Airtime_Eh</w:t>
       </w:r>
       <w:bookmarkEnd w:id="3"/>
-      <w:proofErr w:type="spellEnd"/>
     </w:p>
     <w:p>
       <w:r>
         <w:t xml:space="preserve">To install </w:t>
       </w:r>
-      <w:proofErr w:type="spellStart"/>
       <w:r>
         <w:rPr>
           <w:i/>
         </w:rPr>
         <w:t>Airtime_Eh</w:t>
       </w:r>
-      <w:proofErr w:type="spellEnd"/>
       <w:r>
         <w:t>, simply download the package (</w:t>
       </w:r>
@@ -1193,14 +1131,12 @@
       <w:r>
         <w:t xml:space="preserve">), unzip it anywhere on your system, drop to a terminal, navigate to the directory where you unzipped </w:t>
       </w:r>
-      <w:proofErr w:type="spellStart"/>
       <w:r>
         <w:rPr>
           <w:i/>
         </w:rPr>
         <w:t>Airtime_Eh</w:t>
       </w:r>
-      <w:proofErr w:type="spellEnd"/>
       <w:r>
         <w:t>, and then type:</w:t>
       </w:r>
@@ -1211,21 +1147,11 @@
           <w:i/>
         </w:rPr>
       </w:pPr>
-      <w:proofErr w:type="spellStart"/>
-      <w:proofErr w:type="gramStart"/>
-      <w:r>
-        <w:rPr>
-          <w:i/>
-        </w:rPr>
-        <w:t>sudo</w:t>
-      </w:r>
-      <w:proofErr w:type="spellEnd"/>
-      <w:proofErr w:type="gramEnd"/>
-      <w:r>
-        <w:rPr>
-          <w:i/>
-        </w:rPr>
-        <w:t xml:space="preserve"> ./install.sh</w:t>
+      <w:r>
+        <w:rPr>
+          <w:i/>
+        </w:rPr>
+        <w:t>sudo ./install.sh</w:t>
       </w:r>
     </w:p>
     <w:p>
@@ -1233,24 +1159,14 @@
         <w:t>You will then be in an interactive installation mode.</w:t>
       </w:r>
       <w:r>
-        <w:t xml:space="preserve"> Any installation issues you may encounter should be debugged using </w:t>
-      </w:r>
-      <w:proofErr w:type="spellStart"/>
-      <w:r>
-        <w:t>SourceFabric’s</w:t>
-      </w:r>
-      <w:proofErr w:type="spellEnd"/>
-      <w:r>
-        <w:t xml:space="preserve"> usual documentation – none of the </w:t>
-      </w:r>
-      <w:proofErr w:type="spellStart"/>
+        <w:t xml:space="preserve"> Any installation issues you may encounter should be debugged using SourceFabric’s usual documentation – none of the </w:t>
+      </w:r>
       <w:r>
         <w:rPr>
           <w:i/>
         </w:rPr>
         <w:t>Airtime_Eh</w:t>
       </w:r>
-      <w:proofErr w:type="spellEnd"/>
       <w:r>
         <w:t xml:space="preserve"> modifications will have any impact on installation.</w:t>
       </w:r>
@@ -1266,24 +1182,14 @@
       <w:r>
         <w:t xml:space="preserve">Installing </w:t>
       </w:r>
-      <w:proofErr w:type="spellStart"/>
       <w:r>
         <w:rPr>
           <w:i/>
         </w:rPr>
         <w:t>Airtime_Eh</w:t>
       </w:r>
-      <w:proofErr w:type="spellEnd"/>
-      <w:r>
-        <w:t xml:space="preserve"> </w:t>
-      </w:r>
-      <w:proofErr w:type="spellStart"/>
-      <w:r>
-        <w:t>Wordpress</w:t>
-      </w:r>
-      <w:proofErr w:type="spellEnd"/>
-      <w:r>
-        <w:t xml:space="preserve"> Plugin</w:t>
+      <w:r>
+        <w:t xml:space="preserve"> Wordpress Plugin</w:t>
       </w:r>
       <w:bookmarkEnd w:id="4"/>
     </w:p>
@@ -1291,38 +1197,20 @@
       <w:r>
         <w:t xml:space="preserve">To install </w:t>
       </w:r>
-      <w:proofErr w:type="spellStart"/>
       <w:r>
         <w:rPr>
           <w:i/>
         </w:rPr>
         <w:t>Airtime_Eh’s</w:t>
       </w:r>
-      <w:proofErr w:type="spellEnd"/>
-      <w:r>
-        <w:t xml:space="preserve"> </w:t>
-      </w:r>
-      <w:proofErr w:type="spellStart"/>
-      <w:r>
-        <w:t>Wordpress</w:t>
-      </w:r>
-      <w:proofErr w:type="spellEnd"/>
-      <w:r>
-        <w:t xml:space="preserve"> plugin, download this package (</w:t>
+      <w:r>
+        <w:t xml:space="preserve"> Wordpress plugin, download this package (</w:t>
       </w:r>
       <w:r>
         <w:t>https://github.com/CKGI/airtime-wordpress-plugin/archive/master.zip</w:t>
       </w:r>
       <w:r>
-        <w:t xml:space="preserve">). Login as an administrator to your </w:t>
-      </w:r>
-      <w:proofErr w:type="spellStart"/>
-      <w:r>
-        <w:t>Wordpress</w:t>
-      </w:r>
-      <w:proofErr w:type="spellEnd"/>
-      <w:r>
-        <w:t xml:space="preserve"> site. Go to </w:t>
+        <w:t xml:space="preserve">). Login as an administrator to your Wordpress site. Go to </w:t>
       </w:r>
       <w:r>
         <w:rPr>
@@ -1354,15 +1242,7 @@
         <w:t>4</w:t>
       </w:r>
       <w:r>
-        <w:t xml:space="preserve">, “Configuring </w:t>
-      </w:r>
-      <w:proofErr w:type="spellStart"/>
-      <w:r>
-        <w:t>Wordpress</w:t>
-      </w:r>
-      <w:proofErr w:type="spellEnd"/>
-      <w:r>
-        <w:t>,” for more information on configuring the plug post-activation.</w:t>
+        <w:t>, “Configuring Wordpress,” for more information on configuring the plug post-activation.</w:t>
       </w:r>
     </w:p>
     <w:p>
@@ -1390,7 +1270,6 @@
         <w:lastRenderedPageBreak/>
         <w:t xml:space="preserve">3: Using </w:t>
       </w:r>
-      <w:proofErr w:type="spellStart"/>
       <w:r>
         <w:rPr>
           <w:i/>
@@ -1398,36 +1277,23 @@
         <w:t>Airtime_Eh</w:t>
       </w:r>
       <w:bookmarkEnd w:id="5"/>
-      <w:proofErr w:type="spellEnd"/>
-    </w:p>
-    <w:p>
-      <w:proofErr w:type="spellStart"/>
+    </w:p>
+    <w:p>
       <w:r>
         <w:rPr>
           <w:i/>
         </w:rPr>
         <w:t>Airtime_Eh</w:t>
       </w:r>
-      <w:proofErr w:type="spellEnd"/>
-      <w:r>
-        <w:t xml:space="preserve"> is, in most ways, a typical Airtime installation. Airtime can be used normally, in accordance to </w:t>
-      </w:r>
-      <w:proofErr w:type="spellStart"/>
-      <w:r>
-        <w:t>SourceFabric’s</w:t>
-      </w:r>
-      <w:proofErr w:type="spellEnd"/>
-      <w:r>
-        <w:t xml:space="preserve"> documentation. However, there are additional features provided by </w:t>
-      </w:r>
-      <w:proofErr w:type="spellStart"/>
+      <w:r>
+        <w:t xml:space="preserve"> is, in most ways, a typical Airtime installation. Airtime can be used normally, in accordance to SourceFabric’s documentation. However, there are additional features provided by </w:t>
+      </w:r>
       <w:r>
         <w:rPr>
           <w:i/>
         </w:rPr>
         <w:t>Airtime_Eh</w:t>
       </w:r>
-      <w:proofErr w:type="spellEnd"/>
       <w:r>
         <w:t xml:space="preserve"> which are detailed below.</w:t>
       </w:r>
@@ -1455,14 +1321,12 @@
       <w:r>
         <w:t xml:space="preserve"> section of Airtime. To access it, login to your </w:t>
       </w:r>
-      <w:proofErr w:type="spellStart"/>
       <w:r>
         <w:rPr>
           <w:i/>
         </w:rPr>
         <w:t>Airtime_Eh</w:t>
       </w:r>
-      <w:proofErr w:type="spellEnd"/>
       <w:r>
         <w:t xml:space="preserve"> installation, go to the </w:t>
       </w:r>
@@ -1689,14 +1553,12 @@
       <w:r>
         <w:t xml:space="preserve">3.2: Configuring </w:t>
       </w:r>
-      <w:proofErr w:type="spellStart"/>
       <w:r>
         <w:rPr>
           <w:i/>
         </w:rPr>
         <w:t>Airtime_Eh’s</w:t>
       </w:r>
-      <w:proofErr w:type="spellEnd"/>
       <w:r>
         <w:t xml:space="preserve"> </w:t>
       </w:r>
@@ -1707,77 +1569,41 @@
     </w:p>
     <w:p>
       <w:r>
-        <w:t xml:space="preserve">This is referring to the Airtime side of the equation. To learn more about configuring the </w:t>
-      </w:r>
-      <w:proofErr w:type="spellStart"/>
-      <w:r>
-        <w:t>Wordpress</w:t>
-      </w:r>
-      <w:proofErr w:type="spellEnd"/>
-      <w:r>
-        <w:t xml:space="preserve"> side, see Section 4, below.</w:t>
-      </w:r>
-      <w:r>
-        <w:t xml:space="preserve"> This section discusses enabling the show history feed which is consumed by our </w:t>
-      </w:r>
-      <w:proofErr w:type="spellStart"/>
-      <w:r>
-        <w:t>Wordpress</w:t>
-      </w:r>
-      <w:proofErr w:type="spellEnd"/>
-      <w:r>
-        <w:t xml:space="preserve"> plugin.</w:t>
-      </w:r>
-    </w:p>
-    <w:p>
-      <w:r>
-        <w:t xml:space="preserve">Airtime provides the ability for stations to deliver publicly accessible feeds of information relating to their content and status. These feeds are delivered as JSON documents – bits of text designed to be consumed by other applications in the </w:t>
-      </w:r>
-      <w:proofErr w:type="spellStart"/>
-      <w:r>
-        <w:t>Javascript</w:t>
-      </w:r>
-      <w:proofErr w:type="spellEnd"/>
-      <w:r>
-        <w:t xml:space="preserve"> Object Notation format, aka JSON. </w:t>
+        <w:t>This is referring to the Airtime side of the equation. To learn more about configuring the Wordpress side, see Section 4, below.</w:t>
+      </w:r>
+      <w:r>
+        <w:t xml:space="preserve"> This section discusses enabling the show history feed which is consumed by our Wordpress plugin.</w:t>
+      </w:r>
+    </w:p>
+    <w:p>
+      <w:r>
+        <w:t xml:space="preserve">Airtime provides the ability for stations to deliver publicly accessible feeds of information relating to their content and status. These feeds are delivered as JSON documents – bits of text designed to be consumed by other applications in the Javascript Object Notation format, aka JSON. </w:t>
       </w:r>
     </w:p>
     <w:p>
       <w:r>
         <w:t xml:space="preserve">Please note that although </w:t>
       </w:r>
-      <w:proofErr w:type="spellStart"/>
       <w:r>
         <w:rPr>
           <w:i/>
         </w:rPr>
         <w:t>Airtime_Eh</w:t>
       </w:r>
-      <w:proofErr w:type="spellEnd"/>
-      <w:r>
-        <w:t xml:space="preserve"> only provides a </w:t>
-      </w:r>
-      <w:proofErr w:type="spellStart"/>
-      <w:r>
-        <w:t>Wordpress</w:t>
-      </w:r>
-      <w:proofErr w:type="spellEnd"/>
-      <w:r>
-        <w:t xml:space="preserve"> plugin to interpret the show history feed, </w:t>
+      <w:r>
+        <w:t xml:space="preserve"> only provides a Wordpress plugin to interpret the show history feed, </w:t>
       </w:r>
       <w:r>
         <w:t>this data can be interpreted in applications by any competent programmer.</w:t>
       </w:r>
     </w:p>
     <w:p>
-      <w:proofErr w:type="spellStart"/>
       <w:r>
         <w:rPr>
           <w:i/>
         </w:rPr>
         <w:t>Airtime_Eh</w:t>
       </w:r>
-      <w:proofErr w:type="spellEnd"/>
       <w:r>
         <w:t xml:space="preserve"> integrates a show history feed into the pre-existing publicly accessible feeds already provided by Airtime. As such, the show history feed is enabled exactly like the other publicly accessible feeds.</w:t>
       </w:r>
@@ -1795,14 +1621,12 @@
       <w:r>
         <w:t xml:space="preserve">o enable the show history feed, login to your </w:t>
       </w:r>
-      <w:proofErr w:type="spellStart"/>
       <w:r>
         <w:rPr>
           <w:i/>
         </w:rPr>
         <w:t>Airtime_Eh</w:t>
       </w:r>
-      <w:proofErr w:type="spellEnd"/>
       <w:r>
         <w:t xml:space="preserve"> installation. Go to </w:t>
       </w:r>
@@ -2004,14 +1828,12 @@
       <w:r>
         <w:t xml:space="preserve">with the address of the </w:t>
       </w:r>
-      <w:proofErr w:type="spellStart"/>
       <w:r>
         <w:rPr>
           <w:i/>
         </w:rPr>
         <w:t>Airtime_Eh</w:t>
       </w:r>
-      <w:proofErr w:type="spellEnd"/>
       <w:r>
         <w:t xml:space="preserve"> installation whose feed you wish to access</w:t>
       </w:r>
@@ -2042,15 +1864,7 @@
         <w:t>This will determine the numbers of shows whose metadata will be delivered. The default is 20 shows; the maximum is 365.</w:t>
       </w:r>
       <w:r>
-        <w:t xml:space="preserve"> This link is what will be entered into your </w:t>
-      </w:r>
-      <w:proofErr w:type="spellStart"/>
-      <w:r>
-        <w:t>Wordpress</w:t>
-      </w:r>
-      <w:proofErr w:type="spellEnd"/>
-      <w:r>
-        <w:t xml:space="preserve"> plugin’s configuration later on, so it’s important to note it.</w:t>
+        <w:t xml:space="preserve"> This link is what will be entered into your Wordpress plugin’s configuration later on, so it’s important to note it.</w:t>
       </w:r>
     </w:p>
     <w:p>
@@ -2072,28 +1886,24 @@
       <w:r>
         <w:t xml:space="preserve">3.3: Using </w:t>
       </w:r>
-      <w:proofErr w:type="spellStart"/>
       <w:r>
         <w:rPr>
           <w:i/>
         </w:rPr>
         <w:t>Airtime_Eh’s</w:t>
       </w:r>
-      <w:proofErr w:type="spellEnd"/>
       <w:r>
         <w:t xml:space="preserve"> Compendium Functionality</w:t>
       </w:r>
       <w:bookmarkEnd w:id="8"/>
     </w:p>
     <w:p>
-      <w:proofErr w:type="spellStart"/>
       <w:r>
         <w:rPr>
           <w:i/>
         </w:rPr>
         <w:t>Airtime_Eh</w:t>
       </w:r>
-      <w:proofErr w:type="spellEnd"/>
       <w:r>
         <w:t xml:space="preserve"> adds a new feature to the editing fields in Airtime’s </w:t>
       </w:r>
@@ -2409,15 +2219,7 @@
         <w:t xml:space="preserve">. </w:t>
       </w:r>
       <w:r>
-        <w:t xml:space="preserve">These fields expect a numeric entry, in the form of </w:t>
-      </w:r>
-      <w:proofErr w:type="spellStart"/>
-      <w:r>
-        <w:t>Minute.Seconds</w:t>
-      </w:r>
-      <w:proofErr w:type="spellEnd"/>
-      <w:r>
-        <w:t xml:space="preserve"> (e.g. </w:t>
+        <w:t xml:space="preserve">These fields expect a numeric entry, in the form of Minute.Seconds (e.g. </w:t>
       </w:r>
       <w:r>
         <w:rPr>
@@ -2564,7 +2366,13 @@
         <w:pStyle w:val="Heading4"/>
       </w:pPr>
       <w:r>
-        <w:t>3.3.3.1: Using a Media Player</w:t>
+        <w:t>3.3.</w:t>
+      </w:r>
+      <w:r>
+        <w:t>1</w:t>
+      </w:r>
+      <w:r>
+        <w:t>.1: Using a Media Player</w:t>
       </w:r>
     </w:p>
     <w:p>
@@ -2575,27 +2383,17 @@
         <w:t>er</w:t>
       </w:r>
       <w:r>
-        <w:t xml:space="preserve"> in the compendium functionality. As such, we advise using a separate media player (i.e. </w:t>
-      </w:r>
-      <w:proofErr w:type="spellStart"/>
-      <w:r>
-        <w:t>Winamp</w:t>
-      </w:r>
-      <w:proofErr w:type="spellEnd"/>
-      <w:r>
-        <w:t>, VLC, etc.) to find the</w:t>
+        <w:t xml:space="preserve"> in the compendium functionality. As such, we advise using a separate media player (i.e. Winamp, VLC, etc.) to find the</w:t>
       </w:r>
       <w:r>
         <w:t xml:space="preserve"> starting and ending cue points, marking them down, and then entering them into </w:t>
       </w:r>
-      <w:proofErr w:type="spellStart"/>
       <w:r>
         <w:rPr>
           <w:i/>
         </w:rPr>
         <w:t>Airtime_Eh</w:t>
       </w:r>
-      <w:proofErr w:type="spellEnd"/>
       <w:r>
         <w:t>.</w:t>
       </w:r>
@@ -2619,7 +2417,13 @@
         <w:pStyle w:val="Heading4"/>
       </w:pPr>
       <w:r>
-        <w:t>3.3.3.2: Remembering Talking Tracks</w:t>
+        <w:t>3.3.</w:t>
+      </w:r>
+      <w:r>
+        <w:t>1</w:t>
+      </w:r>
+      <w:r>
+        <w:t>.2: Remembering Talking Tracks</w:t>
       </w:r>
     </w:p>
     <w:p>
@@ -2635,7 +2439,13 @@
         </w:rPr>
       </w:pPr>
       <w:r>
-        <w:t>3.3.3.3: Compendiums Are Not Editable</w:t>
+        <w:t>3.3.</w:t>
+      </w:r>
+      <w:r>
+        <w:t>1</w:t>
+      </w:r>
+      <w:r>
+        <w:t>.3: Compendiums Are Not Editable</w:t>
       </w:r>
     </w:p>
     <w:p>
@@ -2668,37 +2478,16 @@
       <w:bookmarkStart w:id="10" w:name="_Toc444181971"/>
       <w:r>
         <w:lastRenderedPageBreak/>
-        <w:t xml:space="preserve">4: Configuring </w:t>
-      </w:r>
-      <w:proofErr w:type="spellStart"/>
-      <w:r>
-        <w:t>Wordpress</w:t>
+        <w:t>4: Configuring Wordpress</w:t>
       </w:r>
       <w:bookmarkEnd w:id="10"/>
-      <w:proofErr w:type="spellEnd"/>
-    </w:p>
-    <w:p>
-      <w:r>
-        <w:t xml:space="preserve">To configure </w:t>
-      </w:r>
-      <w:proofErr w:type="spellStart"/>
-      <w:r>
-        <w:t>Wordpress</w:t>
-      </w:r>
-      <w:proofErr w:type="spellEnd"/>
-      <w:r>
-        <w:t xml:space="preserve"> for use with our plugin, </w:t>
-      </w:r>
-      <w:r>
-        <w:t xml:space="preserve">go into </w:t>
-      </w:r>
-      <w:proofErr w:type="spellStart"/>
-      <w:r>
-        <w:t>Wordpress</w:t>
-      </w:r>
-      <w:proofErr w:type="spellEnd"/>
-      <w:r>
-        <w:t>’ admin screen, and scroll down the side until you see a menu item entitled “Station Feed.”</w:t>
+    </w:p>
+    <w:p>
+      <w:r>
+        <w:t xml:space="preserve">To configure Wordpress for use with our plugin, </w:t>
+      </w:r>
+      <w:r>
+        <w:t>go into Wordpress’ admin screen, and scroll down the side until you see a menu item entitled “Station Feed.”</w:t>
       </w:r>
     </w:p>
     <w:p>
@@ -2784,23 +2573,7 @@
         <w:t>Save Station</w:t>
       </w:r>
       <w:r>
-        <w:t xml:space="preserve">. The station will now be available as a </w:t>
-      </w:r>
-      <w:proofErr w:type="spellStart"/>
-      <w:r>
-        <w:t>Wordpress</w:t>
-      </w:r>
-      <w:proofErr w:type="spellEnd"/>
-      <w:r>
-        <w:t xml:space="preserve"> </w:t>
-      </w:r>
-      <w:proofErr w:type="spellStart"/>
-      <w:r>
-        <w:t>shortcode</w:t>
-      </w:r>
-      <w:proofErr w:type="spellEnd"/>
-      <w:r>
-        <w:t xml:space="preserve"> in the following format: </w:t>
+        <w:t xml:space="preserve">. The station will now be available as a Wordpress shortcode in the following format: </w:t>
       </w:r>
       <w:r>
         <w:rPr>
@@ -2818,15 +2591,7 @@
         <w:t>shows</w:t>
       </w:r>
       <w:r>
-        <w:t xml:space="preserve"> variable to the </w:t>
-      </w:r>
-      <w:proofErr w:type="spellStart"/>
-      <w:r>
-        <w:t>shortcode</w:t>
-      </w:r>
-      <w:proofErr w:type="spellEnd"/>
-      <w:r>
-        <w:t xml:space="preserve"> in order to see more or less shows from that station, like so: </w:t>
+        <w:t xml:space="preserve"> variable to the shortcode in order to see more or less shows from that station, like so: </w:t>
       </w:r>
       <w:r>
         <w:rPr>
@@ -2852,15 +2617,7 @@
     </w:p>
     <w:p>
       <w:r>
-        <w:t xml:space="preserve">To remove a station, you can either remove the </w:t>
-      </w:r>
-      <w:proofErr w:type="spellStart"/>
-      <w:r>
-        <w:t>shortcode</w:t>
-      </w:r>
-      <w:proofErr w:type="spellEnd"/>
-      <w:r>
-        <w:t xml:space="preserve"> from your post or page or sidebar, or click </w:t>
+        <w:t xml:space="preserve">To remove a station, you can either remove the shortcode from your post or page or sidebar, or click </w:t>
       </w:r>
       <w:r>
         <w:rPr>
@@ -4167,7 +3924,7 @@
 </file>
 
 <file path=customXml/itemProps1.xml><?xml version="1.0" encoding="utf-8"?>
-<ds:datastoreItem xmlns:ds="http://schemas.openxmlformats.org/officeDocument/2006/customXml" ds:itemID="{A0B1B804-63E4-4103-A191-48F9D2B7A2E5}">
+<ds:datastoreItem xmlns:ds="http://schemas.openxmlformats.org/officeDocument/2006/customXml" ds:itemID="{C953B0D3-4B90-4B06-BBFE-804B1BBF5E52}">
   <ds:schemaRefs>
     <ds:schemaRef ds:uri="http://schemas.openxmlformats.org/officeDocument/2006/bibliography"/>
   </ds:schemaRefs>

</xml_diff>